<commit_message>
Verbeteringen Sjablonen en half ingevuld behoeftes
</commit_message>
<xml_diff>
--- a/Documentatie/Intervieuw/Intervieuw_Eefje.docx
+++ b/Documentatie/Intervieuw/Intervieuw_Eefje.docx
@@ -14,8 +14,6 @@
         </w:rPr>
         <w:t>Interview MONDAY 3/09/2019</w:t>
       </w:r>
-      <w:bookmarkStart w:id="0" w:name="_GoBack"/>
-      <w:bookmarkEnd w:id="0"/>
     </w:p>
     <w:p>
       <w:pPr>
@@ -108,6 +106,68 @@
           <w:lang w:val="nl-NL"/>
         </w:rPr>
         <w:t>Komt er ook een inlog systeem op de app?</w:t>
+      </w:r>
+      <w:bookmarkStart w:id="0" w:name="_GoBack"/>
+      <w:bookmarkEnd w:id="0"/>
+    </w:p>
+    <w:p>
+      <w:pPr>
+        <w:pStyle w:val="ListParagraph"/>
+        <w:numPr>
+          <w:ilvl w:val="0"/>
+          <w:numId w:val="3"/>
+        </w:numPr>
+        <w:rPr>
+          <w:lang w:val="nl-NL"/>
+        </w:rPr>
+      </w:pPr>
+      <w:r>
+        <w:rPr>
+          <w:lang w:val="nl-NL"/>
+        </w:rPr>
+        <w:t xml:space="preserve"> Waarom wou u deze App laten ontwikkelen</w:t>
+      </w:r>
+    </w:p>
+    <w:p>
+      <w:pPr>
+        <w:pStyle w:val="ListParagraph"/>
+        <w:numPr>
+          <w:ilvl w:val="0"/>
+          <w:numId w:val="3"/>
+        </w:numPr>
+        <w:rPr>
+          <w:lang w:val="nl-NL"/>
+        </w:rPr>
+      </w:pPr>
+      <w:r>
+        <w:rPr>
+          <w:lang w:val="nl-NL"/>
+        </w:rPr>
+        <w:t>Wilt u naast Kinderen en jongere nog een andere doelgroep hebben</w:t>
+      </w:r>
+      <w:r>
+        <w:rPr>
+          <w:lang w:val="nl-NL"/>
+        </w:rPr>
+        <w:t>?</w:t>
+      </w:r>
+    </w:p>
+    <w:p>
+      <w:pPr>
+        <w:pStyle w:val="ListParagraph"/>
+        <w:numPr>
+          <w:ilvl w:val="0"/>
+          <w:numId w:val="3"/>
+        </w:numPr>
+        <w:rPr>
+          <w:lang w:val="nl-NL"/>
+        </w:rPr>
+      </w:pPr>
+      <w:r>
+        <w:rPr>
+          <w:lang w:val="nl-NL"/>
+        </w:rPr>
+        <w:t>Moet Er ook nog worden geleerd over de Cultuur?</w:t>
       </w:r>
     </w:p>
     <w:p>
@@ -1746,7 +1806,7 @@
 </file>
 
 <file path=customXml/itemProps1.xml><?xml version="1.0" encoding="utf-8"?>
-<ds:datastoreItem xmlns:ds="http://schemas.openxmlformats.org/officeDocument/2006/customXml" ds:itemID="{4B0782B0-7338-4395-8150-DD9EC3CA7010}">
+<ds:datastoreItem xmlns:ds="http://schemas.openxmlformats.org/officeDocument/2006/customXml" ds:itemID="{C843EFFE-960C-43BB-A50D-AA757D3E1C84}">
   <ds:schemaRefs>
     <ds:schemaRef ds:uri="http://schemas.openxmlformats.org/officeDocument/2006/bibliography"/>
   </ds:schemaRefs>

</xml_diff>